<commit_message>
initial templating code and results
</commit_message>
<xml_diff>
--- a/drafters/results/ercp/bdstone01.docx
+++ b/drafters/results/ercp/bdstone01.docx
@@ -15,54 +15,38 @@
         <w:pStyle w:val="Heading2"/>
       </w:pPr>
       <w:r>
-        <w:t>EGD Findings</w:t>
+        <w:t>Indications</w:t>
       </w:r>
     </w:p>
     <w:p>
       <w:r>
-        <w:t>EGD not performed.</w:t>
-        <w:br/>
-        <w:br/>
+        <w:t>30-year-old male patient is here for an ERCP procedure for treatment of gallstone pancreatitis.</w:t>
       </w:r>
+    </w:p>
+    <w:p>
+      <w:pPr>
+        <w:pStyle w:val="Heading3"/>
+      </w:pPr>
       <w:r>
-        <w:rPr>
-          <w:b/>
-        </w:rPr>
-        <w:t>ESOPHAGUS:</w:t>
+        <w:t>Medications</w:t>
       </w:r>
+    </w:p>
+    <w:p>
       <w:r>
-        <w:br/>
+        <w:t>Refer to record of source.</w:t>
       </w:r>
+    </w:p>
+    <w:p>
+      <w:pPr>
+        <w:pStyle w:val="Heading3"/>
+      </w:pPr>
       <w:r>
-        <w:t>The esophagus was normal on limited views.</w:t>
-        <w:br/>
-        <w:br/>
+        <w:t>Monitoring</w:t>
       </w:r>
+    </w:p>
+    <w:p>
       <w:r>
-        <w:rPr>
-          <w:b/>
-        </w:rPr>
-        <w:t>STOMACH:</w:t>
-      </w:r>
-      <w:r>
-        <w:br/>
-      </w:r>
-      <w:r>
-        <w:t>The stomach was normal on limited views.</w:t>
-        <w:br/>
-        <w:br/>
-      </w:r>
-      <w:r>
-        <w:rPr>
-          <w:b/>
-        </w:rPr>
-        <w:t>DUODENUM:</w:t>
-      </w:r>
-      <w:r>
-        <w:br/>
-      </w:r>
-      <w:r>
-        <w:t>Limited views of the second portion of the duodenum showed no abnormalities.</w:t>
+        <w:t>Johns Hopkins Standard.</w:t>
       </w:r>
     </w:p>
     <w:p>
@@ -70,21 +54,102 @@
         <w:pStyle w:val="Heading2"/>
       </w:pPr>
       <w:r>
-        <w:t>ERCP Findings</w:t>
+        <w:t>History</w:t>
       </w:r>
     </w:p>
     <w:p>
       <w:r>
-        <w:t>A scout film of the abdomen was performed and appeared normal. The major papilla was normal.</w:t>
+        <w:t>The patient reports  history of treatment of gallstone pancreatitis.</w:t>
+        <w:br/>
+        <w:t>Patient has elevated liver enzymes and bilirubin.</w:t>
+        <w:br/>
+        <w:t>Recent hospital admission for COVID-19 and acute pancreatitis.</w:t>
+      </w:r>
+    </w:p>
+    <w:p>
+      <w:pPr>
+        <w:pStyle w:val="Heading2"/>
+      </w:pPr>
+      <w:r>
+        <w:t>Description of Procedure</w:t>
+      </w:r>
+    </w:p>
+    <w:p>
+      <w:r>
+        <w:t>After the risks, benefits and alternatives of the procedure were thoroughly explained, informed consent was verified, confirmed and timeout was successfully executed by the treatment team. With the patient in the left semi-prone position, medications were administered intravenously. The duodenoscope Pentax ED3490TK was passed from the mouth into the esophagus and further advanced from the esophagus into the stomach. From the stomach, the scope was directed to the second portion of the duodenum.</w:t>
+      </w:r>
+    </w:p>
+    <w:p>
+      <w:pPr>
+        <w:pStyle w:val="Heading2"/>
+      </w:pPr>
+      <w:r>
+        <w:t>Findings</w:t>
+      </w:r>
+    </w:p>
+    <w:p>
+      <w:r>
+        <w:t>A scout film of the abdomen was performed. It appeared normal. Scout film prior to the endoscope insertion appear to be normal as well..</w:t>
         <w:br/>
         <w:br/>
-        <w:t>The bile duct was cannulated with ease using a sphincterotome and guidewire. Deep cannulation was achieved. Cholangiogram showed a normal biliary tree with no stones or filling defects. The CBD, CHD, and intrahepatic ducts were normal.</w:t>
+        <w:t>The duodenoscope Pentax ED3490TK was advanced to the second portion of the duodenum without difficulty and without detailed examination of the upper GI tract.</w:t>
+        <w:br/>
+        <w:t xml:space="preserve"> The esophagus, stomach, and duodenum appeared unremarkable on limited inspection.</w:t>
+        <w:br/>
+        <w:t>The major papilla was identified. It appeared normal in position and morphology, with an intact orifice and no surrounding erythema or edema.</w:t>
+        <w:br/>
+        <w:t>The minor papilla could not be located.</w:t>
         <w:br/>
         <w:br/>
-        <w:t>A biliary sphincterotomy was performed. A stone extraction balloon was used to attempt stone extraction. The balloon was dilated to 8.5mm and 11.5mm. Multiple sweeps of the bile duct were performed and sludge was removed. The papilla was dilated with a CRE balloon to 6, 7, and 8mm. A balloon occlusion cholangiogram was normal.</w:t>
+        <w:t>The ampulla was identified and found to be normal.</w:t>
         <w:br/>
         <w:br/>
-        <w:t>A 7Fr x 5cm Cook Z stent was placed in the bile duct. The scope was then completely withdrawn from the patient and the procedure completed.</w:t>
+        <w:t>Bile duct cannulation was successful. Biliary cannulation was achieved. Cannulation of the bile duct was performed with ease..</w:t>
+        <w:br/>
+        <w:br/>
+        <w:t>Contrast was injected under fluoroscopic guidance and cholangiogram was performed.</w:t>
+        <w:br/>
+        <w:t xml:space="preserve"> Intrahepatic ducts were mildly dilated. Cholangiogram performed just now, which showed that the biliary tree appeared to be normal with no evidence of stone-tripling defects. It also showed normal CBD, CHD, and intrahepatic ducts..</w:t>
+        <w:br/>
+        <w:t>Pancreatogram was not performed.</w:t>
+        <w:br/>
+        <w:br/>
+        <w:t>Sphincterotomy was performed.</w:t>
+        <w:br/>
+        <w:br/>
+        <w:t>A 7 French 5cm Cook Zimmon double pigtail biliary plastic stent was placed. The scope was then completely withdrawn from the patient and the procedure completed.</w:t>
+        <w:br/>
+        <w:br/>
+        <w:t>Estimated blood loss: None.</w:t>
+        <w:br/>
+        <w:br/>
+        <w:t>Specimens removed: None.</w:t>
+        <w:br/>
+        <w:br/>
+        <w:t>Complications: There were no immediate complications.</w:t>
+      </w:r>
+    </w:p>
+    <w:p>
+      <w:pPr>
+        <w:pStyle w:val="Heading2"/>
+      </w:pPr>
+      <w:r>
+        <w:t>ERCP Quality Metrics</w:t>
+      </w:r>
+    </w:p>
+    <w:p>
+      <w:r>
+        <w:t>Difficulty of ERCP:  pancreatic duct cannulation not attempted.</w:t>
+        <w:br/>
+        <w:t>Cannulation success: Yes.</w:t>
+        <w:br/>
+        <w:t>Post-ERCP pancreatitis prophylaxis:No.</w:t>
+        <w:br/>
+        <w:t>Rectal indomethacin: No.</w:t>
+        <w:br/>
+        <w:t>Successful completion of intended procedure: Yes.</w:t>
+        <w:br/>
+        <w:t>Failed ERCP from another facility or provider: No.</w:t>
       </w:r>
     </w:p>
     <w:p>
@@ -100,7 +165,7 @@
         <w:spacing w:after="0"/>
       </w:pPr>
       <w:r>
-        <w:t>1. Normal ERCP examination of biliary tree, CBD, CHD, and intrahepatic ducts</w:t>
+        <w:t>1. Normal stomach and major papilla</w:t>
       </w:r>
     </w:p>
     <w:p>
@@ -108,7 +173,7 @@
         <w:spacing w:after="0"/>
       </w:pPr>
       <w:r>
-        <w:t>2. Biliary sphincterotomy and papillotomy were performed</w:t>
+        <w:t>2. Successful bile duct cannulation and sphincterotomy</w:t>
       </w:r>
     </w:p>
     <w:p>
@@ -116,7 +181,7 @@
         <w:spacing w:after="0"/>
       </w:pPr>
       <w:r>
-        <w:t>3. Sludge was removed from the bile duct with balloon sweeps</w:t>
+        <w:t>3. Balloon dilation and sludge removal from bile duct</w:t>
       </w:r>
     </w:p>
     <w:p>
@@ -124,7 +189,39 @@
         <w:spacing w:after="0"/>
       </w:pPr>
       <w:r>
-        <w:t>4. A 7Fr x 5cm biliary plastic stent was placed</w:t>
+        <w:t>4. Placement of 7 French 5cm Cook Zimmon double pigtail biliary plastic stent</w:t>
+      </w:r>
+    </w:p>
+    <w:p>
+      <w:pPr>
+        <w:pStyle w:val="Heading2"/>
+      </w:pPr>
+      <w:r>
+        <w:t>Recommendations</w:t>
+      </w:r>
+    </w:p>
+    <w:p>
+      <w:pPr>
+        <w:spacing w:after="0"/>
+      </w:pPr>
+      <w:r>
+        <w:t>1. Finish IV fluids now.</w:t>
+      </w:r>
+    </w:p>
+    <w:p>
+      <w:pPr>
+        <w:spacing w:after="0"/>
+      </w:pPr>
+      <w:r>
+        <w:t>2. Pain control as needed.</w:t>
+      </w:r>
+    </w:p>
+    <w:p>
+      <w:pPr>
+        <w:spacing w:after="0"/>
+      </w:pPr>
+      <w:r>
+        <w:t>3. Follow up with referring provider.</w:t>
       </w:r>
     </w:p>
     <w:sectPr>

</xml_diff>